<commit_message>
Fix zip code in terms of use
Should be 94107, not 94105.

https://phabricator.endlessm.com/T11481
</commit_message>
<xml_diff>
--- a/terms/es/Endless-Terms-of-Use.docx
+++ b/terms/es/Endless-Terms-of-Use.docx
@@ -1650,11 +1650,7 @@
         <w:spacing w:before="0" w:after="0"/>
         <w:ind w:left="708" w:right="0" w:hanging="432"/>
         <w:jc w:val="both"/>
-        <w:rPr>
-          <w:sz w:val="20"/>
-          <w:szCs w:val="20"/>
-          <w:lang w:val="en-US"/>
-        </w:rPr>
+        <w:rPr/>
       </w:pPr>
       <w:r>
         <w:rPr>
@@ -1664,7 +1660,15 @@
         </w:rPr>
         <w:tab/>
         <w:tab/>
-        <w:t>San Francisco, CA 94105</w:t>
+        <w:t>San Francisco, CA 9410</w:t>
+      </w:r>
+      <w:r>
+        <w:rPr>
+          <w:sz w:val="20"/>
+          <w:szCs w:val="20"/>
+          <w:lang w:val="en-US"/>
+        </w:rPr>
+        <w:t>7</w:t>
       </w:r>
     </w:p>
     <w:p>
@@ -2679,8 +2683,8 @@
           <w:lang w:val="en-US"/>
         </w:rPr>
       </w:pPr>
-      <w:bookmarkStart w:id="14" w:name="_Ref337663206"/>
-      <w:bookmarkStart w:id="15" w:name="_Ref337639440"/>
+      <w:bookmarkStart w:id="14" w:name="_Ref337639440"/>
+      <w:bookmarkStart w:id="15" w:name="_Ref337663206"/>
       <w:bookmarkEnd w:id="14"/>
       <w:bookmarkEnd w:id="15"/>
       <w:r>
@@ -3030,8 +3034,8 @@
         </w:rPr>
       </w:pPr>
       <w:bookmarkStart w:id="16" w:name="_Ref341270145"/>
-      <w:bookmarkStart w:id="17" w:name="_Ref301190062"/>
-      <w:bookmarkStart w:id="18" w:name="_Ref317080117"/>
+      <w:bookmarkStart w:id="17" w:name="_Ref317080117"/>
+      <w:bookmarkStart w:id="18" w:name="_Ref301190062"/>
       <w:bookmarkEnd w:id="17"/>
       <w:bookmarkEnd w:id="18"/>
       <w:r>
@@ -3256,7 +3260,47 @@
         <w:sz w:val="20"/>
         <w:szCs w:val="20"/>
       </w:rPr>
-      <w:t>Última actualización: 20 de Marzo, 2015</w:t>
+      <w:t>Última actualización: 2</w:t>
+    </w:r>
+    <w:r>
+      <w:rPr>
+        <w:rFonts w:ascii="Verdana" w:hAnsi="Verdana"/>
+        <w:sz w:val="20"/>
+        <w:szCs w:val="20"/>
+      </w:rPr>
+      <w:t>9</w:t>
+    </w:r>
+    <w:r>
+      <w:rPr>
+        <w:rFonts w:ascii="Verdana" w:hAnsi="Verdana"/>
+        <w:sz w:val="20"/>
+        <w:szCs w:val="20"/>
+      </w:rPr>
+      <w:t xml:space="preserve"> de </w:t>
+    </w:r>
+    <w:r>
+      <w:rPr>
+        <w:rFonts w:ascii="Verdana" w:hAnsi="Verdana"/>
+        <w:sz w:val="20"/>
+        <w:szCs w:val="20"/>
+      </w:rPr>
+      <w:t>Abril</w:t>
+    </w:r>
+    <w:r>
+      <w:rPr>
+        <w:rFonts w:ascii="Verdana" w:hAnsi="Verdana"/>
+        <w:sz w:val="20"/>
+        <w:szCs w:val="20"/>
+      </w:rPr>
+      <w:t>, 201</w:t>
+    </w:r>
+    <w:r>
+      <w:rPr>
+        <w:rFonts w:ascii="Verdana" w:hAnsi="Verdana"/>
+        <w:sz w:val="20"/>
+        <w:szCs w:val="20"/>
+      </w:rPr>
+      <w:t>6</w:t>
     </w:r>
   </w:p>
 </w:hdr>
@@ -3367,6 +3411,7 @@
       <w:rPr>
         <w:rFonts w:ascii="Symbol" w:hAnsi="Symbol" w:cs="Symbol" w:hint="default"/>
         <w:sz w:val="20"/>
+        <w:rFonts w:cs="Symbol"/>
       </w:rPr>
     </w:lvl>
     <w:lvl w:ilvl="1">
@@ -3379,6 +3424,7 @@
       </w:pPr>
       <w:rPr>
         <w:rFonts w:ascii="Courier New" w:hAnsi="Courier New" w:cs="Courier New" w:hint="default"/>
+        <w:rFonts w:cs="Courier New"/>
       </w:rPr>
     </w:lvl>
     <w:lvl w:ilvl="2">
@@ -3391,6 +3437,7 @@
       </w:pPr>
       <w:rPr>
         <w:rFonts w:ascii="Wingdings" w:hAnsi="Wingdings" w:cs="Wingdings" w:hint="default"/>
+        <w:rFonts w:cs="Wingdings"/>
       </w:rPr>
     </w:lvl>
     <w:lvl w:ilvl="3">
@@ -3404,6 +3451,7 @@
       <w:rPr>
         <w:rFonts w:ascii="Symbol" w:hAnsi="Symbol" w:cs="Symbol" w:hint="default"/>
         <w:sz w:val="20"/>
+        <w:rFonts w:cs="Symbol"/>
       </w:rPr>
     </w:lvl>
     <w:lvl w:ilvl="4">
@@ -3416,6 +3464,7 @@
       </w:pPr>
       <w:rPr>
         <w:rFonts w:ascii="Courier New" w:hAnsi="Courier New" w:cs="Courier New" w:hint="default"/>
+        <w:rFonts w:cs="Courier New"/>
       </w:rPr>
     </w:lvl>
     <w:lvl w:ilvl="5">
@@ -3428,6 +3477,7 @@
       </w:pPr>
       <w:rPr>
         <w:rFonts w:ascii="Wingdings" w:hAnsi="Wingdings" w:cs="Wingdings" w:hint="default"/>
+        <w:rFonts w:cs="Wingdings"/>
       </w:rPr>
     </w:lvl>
     <w:lvl w:ilvl="6">
@@ -3441,6 +3491,7 @@
       <w:rPr>
         <w:rFonts w:ascii="Symbol" w:hAnsi="Symbol" w:cs="Symbol" w:hint="default"/>
         <w:sz w:val="20"/>
+        <w:rFonts w:cs="Symbol"/>
       </w:rPr>
     </w:lvl>
     <w:lvl w:ilvl="7">
@@ -3453,6 +3504,7 @@
       </w:pPr>
       <w:rPr>
         <w:rFonts w:ascii="Courier New" w:hAnsi="Courier New" w:cs="Courier New" w:hint="default"/>
+        <w:rFonts w:cs="Courier New"/>
       </w:rPr>
     </w:lvl>
     <w:lvl w:ilvl="8">
@@ -3465,6 +3517,7 @@
       </w:pPr>
       <w:rPr>
         <w:rFonts w:ascii="Wingdings" w:hAnsi="Wingdings" w:cs="Wingdings" w:hint="default"/>
+        <w:rFonts w:cs="Wingdings"/>
       </w:rPr>
     </w:lvl>
   </w:abstractNum>
@@ -4030,6 +4083,20 @@
       <w:szCs w:val="32"/>
     </w:rPr>
   </w:style>
+  <w:style w:type="paragraph" w:styleId="Heading2">
+    <w:name w:val="Heading 2"/>
+    <w:basedOn w:val="Heading"/>
+    <w:qFormat/>
+    <w:pPr/>
+    <w:rPr/>
+  </w:style>
+  <w:style w:type="paragraph" w:styleId="Heading3">
+    <w:name w:val="Heading 3"/>
+    <w:basedOn w:val="Heading"/>
+    <w:qFormat/>
+    <w:pPr/>
+    <w:rPr/>
+  </w:style>
   <w:style w:type="character" w:styleId="DefaultParagraphFont" w:default="1">
     <w:name w:val="Default Paragraph Font"/>
     <w:uiPriority w:val="1"/>
@@ -4524,6 +4591,36 @@
   </w:style>
   <w:style w:type="character" w:styleId="ListLabel45">
     <w:name w:val="ListLabel 45"/>
+    <w:qFormat/>
+    <w:rPr>
+      <w:rFonts w:cs="Wingdings"/>
+    </w:rPr>
+  </w:style>
+  <w:style w:type="character" w:styleId="ListLabel46">
+    <w:name w:val="ListLabel 46"/>
+    <w:qFormat/>
+    <w:rPr>
+      <w:b/>
+      <w:sz w:val="20"/>
+    </w:rPr>
+  </w:style>
+  <w:style w:type="character" w:styleId="ListLabel47">
+    <w:name w:val="ListLabel 47"/>
+    <w:qFormat/>
+    <w:rPr>
+      <w:rFonts w:cs="Symbol"/>
+      <w:sz w:val="20"/>
+    </w:rPr>
+  </w:style>
+  <w:style w:type="character" w:styleId="ListLabel48">
+    <w:name w:val="ListLabel 48"/>
+    <w:qFormat/>
+    <w:rPr>
+      <w:rFonts w:cs="Courier New"/>
+    </w:rPr>
+  </w:style>
+  <w:style w:type="character" w:styleId="ListLabel49">
+    <w:name w:val="ListLabel 49"/>
     <w:qFormat/>
     <w:rPr>
       <w:rFonts w:cs="Wingdings"/>
@@ -4685,6 +4782,27 @@
       <w:sz w:val="18"/>
       <w:szCs w:val="18"/>
     </w:rPr>
+  </w:style>
+  <w:style w:type="paragraph" w:styleId="Quotations">
+    <w:name w:val="Quotations"/>
+    <w:basedOn w:val="Normal"/>
+    <w:qFormat/>
+    <w:pPr/>
+    <w:rPr/>
+  </w:style>
+  <w:style w:type="paragraph" w:styleId="Title">
+    <w:name w:val="Title"/>
+    <w:basedOn w:val="Heading"/>
+    <w:qFormat/>
+    <w:pPr/>
+    <w:rPr/>
+  </w:style>
+  <w:style w:type="paragraph" w:styleId="Subtitle">
+    <w:name w:val="Subtitle"/>
+    <w:basedOn w:val="Heading"/>
+    <w:qFormat/>
+    <w:pPr/>
+    <w:rPr/>
   </w:style>
   <w:style w:type="numbering" w:styleId="NoList" w:default="1">
     <w:name w:val="No List"/>

</xml_diff>

<commit_message>
fix broken references in Spanish terms
</commit_message>
<xml_diff>
--- a/terms/es/Endless-Terms-of-Use.docx
+++ b/terms/es/Endless-Terms-of-Use.docx
@@ -62,13 +62,6 @@
                     <a:prstGeom prst="rect">
                       <a:avLst/>
                     </a:prstGeom>
-                    <a:noFill/>
-                    <a:ln w="9525">
-                      <a:noFill/>
-                      <a:miter lim="800000"/>
-                      <a:headEnd/>
-                      <a:tailEnd/>
-                    </a:ln>
                   </pic:spPr>
                 </pic:pic>
               </a:graphicData>
@@ -353,13 +346,13 @@
         <w:fldChar w:fldCharType="begin"/>
       </w:r>
       <w:r>
-        <w:instrText> REF __RefHeading__3108_1337920592 \r \h </w:instrText>
+        <w:instrText> REF __RefNumPara__1732_745018008 \r \h </w:instrText>
       </w:r>
       <w:r>
         <w:fldChar w:fldCharType="separate"/>
       </w:r>
       <w:r>
-        <w:t>Error: Reference source not found</w:t>
+        <w:t>17</w:t>
       </w:r>
       <w:r>
         <w:fldChar w:fldCharType="end"/>
@@ -1028,13 +1021,13 @@
         <w:fldChar w:fldCharType="begin"/>
       </w:r>
       <w:r>
-        <w:instrText> REF __RefHeading__6299_1337920592 \r \h </w:instrText>
+        <w:instrText> REF __RefNumPara__1734_745018008 \r \h </w:instrText>
       </w:r>
       <w:r>
         <w:fldChar w:fldCharType="separate"/>
       </w:r>
       <w:r>
-        <w:t>Error: Reference source not found</w:t>
+        <w:t>10</w:t>
       </w:r>
       <w:r>
         <w:fldChar w:fldCharType="end"/>
@@ -1159,27 +1152,29 @@
           <w:szCs w:val="20"/>
         </w:rPr>
       </w:pPr>
-      <w:bookmarkStart w:id="5" w:name="_Ref402196241"/>
-      <w:bookmarkStart w:id="6" w:name="_Ref402188622"/>
+      <w:bookmarkStart w:id="5" w:name="__RefNumPara__1734_745018008"/>
+      <w:bookmarkStart w:id="6" w:name="_Ref402196241"/>
       <w:bookmarkStart w:id="7" w:name="__RefHeading__8942_1337920592"/>
+      <w:bookmarkStart w:id="8" w:name="_Ref402188622"/>
+      <w:bookmarkEnd w:id="5"/>
+      <w:bookmarkEnd w:id="7"/>
+      <w:bookmarkEnd w:id="8"/>
+      <w:r>
+        <w:rPr>
+          <w:b/>
+          <w:sz w:val="20"/>
+          <w:szCs w:val="20"/>
+        </w:rPr>
+        <w:t>Software de Terceros y Código Abierto</w:t>
+      </w:r>
+      <w:r>
+        <w:rPr>
+          <w:sz w:val="20"/>
+          <w:szCs w:val="20"/>
+        </w:rPr>
+        <w:t>.</w:t>
+      </w:r>
       <w:bookmarkEnd w:id="6"/>
-      <w:bookmarkEnd w:id="7"/>
-      <w:r>
-        <w:rPr>
-          <w:b/>
-          <w:sz w:val="20"/>
-          <w:szCs w:val="20"/>
-        </w:rPr>
-        <w:t>Software de Terceros y Código Abierto</w:t>
-      </w:r>
-      <w:r>
-        <w:rPr>
-          <w:sz w:val="20"/>
-          <w:szCs w:val="20"/>
-        </w:rPr>
-        <w:t>.</w:t>
-      </w:r>
-      <w:bookmarkEnd w:id="5"/>
       <w:r>
         <w:rPr>
           <w:b/>
@@ -1373,8 +1368,8 @@
         <w:jc w:val="both"/>
         <w:rPr/>
       </w:pPr>
-      <w:bookmarkStart w:id="8" w:name="_Ref40218862210"/>
-      <w:bookmarkEnd w:id="8"/>
+      <w:bookmarkStart w:id="9" w:name="_Ref40218862210"/>
+      <w:bookmarkEnd w:id="9"/>
       <w:r>
         <w:rPr>
           <w:b/>
@@ -1403,8 +1398,8 @@
         <w:jc w:val="both"/>
         <w:rPr/>
       </w:pPr>
-      <w:bookmarkStart w:id="9" w:name="__RefHeading__6670_1337920592"/>
-      <w:bookmarkEnd w:id="9"/>
+      <w:bookmarkStart w:id="10" w:name="__RefHeading__6670_1337920592"/>
+      <w:bookmarkEnd w:id="10"/>
       <w:r>
         <w:rPr>
           <w:b/>
@@ -1421,7 +1416,7 @@
         </w:rPr>
         <w:t>. El uso del software y los servicios de Google Inc. en el aparato está sujeto a los términos de servicio de Google</w:t>
       </w:r>
-      <w:bookmarkStart w:id="10" w:name="_Ref402191977"/>
+      <w:bookmarkStart w:id="11" w:name="_Ref402191977"/>
       <w:r>
         <w:rPr>
           <w:sz w:val="20"/>
@@ -1477,9 +1472,9 @@
         <w:jc w:val="both"/>
         <w:rPr/>
       </w:pPr>
-      <w:bookmarkStart w:id="11" w:name="__RefHeading__6672_1337920592"/>
-      <w:bookmarkEnd w:id="10"/>
+      <w:bookmarkStart w:id="12" w:name="__RefHeading__6672_1337920592"/>
       <w:bookmarkEnd w:id="11"/>
+      <w:bookmarkEnd w:id="12"/>
       <w:r>
         <w:rPr>
           <w:b/>
@@ -1496,7 +1491,7 @@
         </w:rPr>
         <w:t>. Ciertos Software de Terceros incluido en el Servicio se licencian bajo los términos de la Licencia Pública General de GNU (GPL) o la Biblioteca GNU / Licencia Pública General Reducida (LGPL). Por favor, vea la Licencia Pública General de GNU para obtener más información en torno a Licencias GNU:</w:t>
       </w:r>
-      <w:bookmarkStart w:id="12" w:name="_Ref402191989"/>
+      <w:bookmarkStart w:id="13" w:name="_Ref402191989"/>
       <w:r>
         <w:rPr>
           <w:sz w:val="20"/>
@@ -1560,8 +1555,8 @@
         <w:jc w:val="both"/>
         <w:rPr/>
       </w:pPr>
-      <w:bookmarkStart w:id="13" w:name="__RefHeading__7795_1337920592"/>
-      <w:bookmarkEnd w:id="13"/>
+      <w:bookmarkStart w:id="14" w:name="__RefHeading__7795_1337920592"/>
+      <w:bookmarkEnd w:id="14"/>
       <w:r>
         <w:rPr>
           <w:b/>
@@ -1590,9 +1585,9 @@
         <w:jc w:val="both"/>
         <w:rPr/>
       </w:pPr>
-      <w:bookmarkStart w:id="14" w:name="_Ref402192987"/>
-      <w:bookmarkEnd w:id="12"/>
-      <w:bookmarkEnd w:id="14"/>
+      <w:bookmarkStart w:id="15" w:name="_Ref402192987"/>
+      <w:bookmarkEnd w:id="13"/>
+      <w:bookmarkEnd w:id="15"/>
       <w:r>
         <w:rPr>
           <w:sz w:val="20"/>
@@ -2240,8 +2235,8 @@
         <w:jc w:val="both"/>
         <w:rPr/>
       </w:pPr>
-      <w:bookmarkStart w:id="15" w:name="__RefHeading__8176_1337920592"/>
-      <w:bookmarkEnd w:id="15"/>
+      <w:bookmarkStart w:id="16" w:name="__RefHeading__8176_1337920592"/>
+      <w:bookmarkEnd w:id="16"/>
       <w:r>
         <w:rPr>
           <w:b/>
@@ -2250,8 +2245,8 @@
         </w:rPr>
         <w:t>Limitación de Responsabilidad</w:t>
       </w:r>
-      <w:bookmarkStart w:id="16" w:name="_Ref341221031"/>
-      <w:bookmarkEnd w:id="16"/>
+      <w:bookmarkStart w:id="17" w:name="_Ref341221031"/>
+      <w:bookmarkEnd w:id="17"/>
       <w:r>
         <w:rPr>
           <w:b w:val="false"/>
@@ -2443,8 +2438,8 @@
         <w:jc w:val="both"/>
         <w:rPr/>
       </w:pPr>
-      <w:bookmarkStart w:id="17" w:name="__RefHeading__8931_1337920592"/>
-      <w:bookmarkEnd w:id="17"/>
+      <w:bookmarkStart w:id="18" w:name="__RefHeading__8931_1337920592"/>
+      <w:bookmarkEnd w:id="18"/>
       <w:r>
         <w:rPr>
           <w:b/>
@@ -2577,7 +2572,7 @@
         <w:fldChar w:fldCharType="begin"/>
       </w:r>
       <w:r>
-        <w:instrText> REF __RefHeading__8550_1337920592 \r \h </w:instrText>
+        <w:instrText> REF __RefNumPara__1736_745018008 \r \h </w:instrText>
       </w:r>
       <w:r>
         <w:fldChar w:fldCharType="separate"/>
@@ -2607,12 +2602,14 @@
         <w:jc w:val="both"/>
         <w:rPr/>
       </w:pPr>
-      <w:bookmarkStart w:id="18" w:name="_Ref337639440"/>
-      <w:bookmarkStart w:id="19" w:name="_Ref337663206"/>
+      <w:bookmarkStart w:id="19" w:name="__RefNumPara__1732_745018008"/>
       <w:bookmarkStart w:id="20" w:name="__RefHeading__8929_1337920592"/>
-      <w:bookmarkEnd w:id="18"/>
+      <w:bookmarkStart w:id="21" w:name="_Ref337663206"/>
+      <w:bookmarkStart w:id="22" w:name="_Ref337639440"/>
       <w:bookmarkEnd w:id="19"/>
       <w:bookmarkEnd w:id="20"/>
+      <w:bookmarkEnd w:id="21"/>
+      <w:bookmarkEnd w:id="22"/>
       <w:r>
         <w:rPr>
           <w:b/>
@@ -2642,8 +2639,8 @@
         <w:jc w:val="both"/>
         <w:rPr/>
       </w:pPr>
-      <w:bookmarkStart w:id="21" w:name="__RefHeading__8917_1337920592"/>
-      <w:bookmarkEnd w:id="21"/>
+      <w:bookmarkStart w:id="23" w:name="__RefHeading__8917_1337920592"/>
+      <w:bookmarkEnd w:id="23"/>
       <w:r>
         <w:rPr>
           <w:b/>
@@ -2863,8 +2860,8 @@
         <w:jc w:val="both"/>
         <w:rPr/>
       </w:pPr>
-      <w:bookmarkStart w:id="22" w:name="__RefHeading__8927_1337920592"/>
-      <w:bookmarkEnd w:id="22"/>
+      <w:bookmarkStart w:id="24" w:name="__RefHeading__8927_1337920592"/>
+      <w:bookmarkEnd w:id="24"/>
       <w:r>
         <w:rPr>
           <w:b/>
@@ -3053,7 +3050,7 @@
         <w:jc w:val="both"/>
         <w:rPr/>
       </w:pPr>
-      <w:bookmarkStart w:id="23" w:name="_Ref341270145"/>
+      <w:bookmarkStart w:id="25" w:name="_Ref341270145"/>
       <w:r>
         <w:rPr>
           <w:b/>
@@ -3071,7 +3068,7 @@
         </w:rPr>
         <w:t>. Al utilizar el Servicio, usted autoriza a recibir ciertas comunicaciones electrónicas de parte de Endless. Usted acepta que cualquier aviso, acuerdos, revelaciones u otras comunicaciones que le enviamos a usted electrónicamente satisfacen todas las necesidades de comunicación legales, incluyendo que dichas comunicaciones sean por escrito.</w:t>
       </w:r>
-      <w:bookmarkEnd w:id="23"/>
+      <w:bookmarkEnd w:id="25"/>
       <w:r>
         <w:rPr>
           <w:b w:val="false"/>
@@ -3093,10 +3090,10 @@
         <w:jc w:val="both"/>
         <w:rPr/>
       </w:pPr>
-      <w:bookmarkStart w:id="24" w:name="__RefHeading__9298_1337920592"/>
-      <w:bookmarkStart w:id="25" w:name="__RefHeading__8550_1337920592"/>
-      <w:bookmarkEnd w:id="24"/>
-      <w:bookmarkEnd w:id="25"/>
+      <w:bookmarkStart w:id="26" w:name="__RefNumPara__1736_745018008"/>
+      <w:bookmarkStart w:id="27" w:name="__RefHeading__9298_1337920592"/>
+      <w:bookmarkEnd w:id="26"/>
+      <w:bookmarkEnd w:id="27"/>
       <w:r>
         <w:rPr>
           <w:rStyle w:val="Strong"/>
@@ -3556,7 +3553,7 @@
   <w:abstractNum w:abstractNumId="3">
     <w:lvl w:ilvl="0">
       <w:start w:val="1"/>
-      <w:numFmt w:val="decimal"/>
+      <w:numFmt w:val="none"/>
       <w:suff w:val="nothing"/>
       <w:lvlText w:val=""/>
       <w:lvlJc w:val="left"/>
@@ -3569,7 +3566,7 @@
     </w:lvl>
     <w:lvl w:ilvl="1">
       <w:start w:val="1"/>
-      <w:numFmt w:val="decimal"/>
+      <w:numFmt w:val="none"/>
       <w:suff w:val="nothing"/>
       <w:lvlText w:val=""/>
       <w:lvlJc w:val="left"/>
@@ -3582,7 +3579,7 @@
     </w:lvl>
     <w:lvl w:ilvl="2">
       <w:start w:val="1"/>
-      <w:numFmt w:val="decimal"/>
+      <w:numFmt w:val="none"/>
       <w:suff w:val="nothing"/>
       <w:lvlText w:val=""/>
       <w:lvlJc w:val="left"/>
@@ -3595,7 +3592,7 @@
     </w:lvl>
     <w:lvl w:ilvl="3">
       <w:start w:val="1"/>
-      <w:numFmt w:val="decimal"/>
+      <w:numFmt w:val="none"/>
       <w:suff w:val="nothing"/>
       <w:lvlText w:val=""/>
       <w:lvlJc w:val="left"/>
@@ -3608,7 +3605,7 @@
     </w:lvl>
     <w:lvl w:ilvl="4">
       <w:start w:val="1"/>
-      <w:numFmt w:val="decimal"/>
+      <w:numFmt w:val="none"/>
       <w:suff w:val="nothing"/>
       <w:lvlText w:val=""/>
       <w:lvlJc w:val="left"/>
@@ -3621,7 +3618,7 @@
     </w:lvl>
     <w:lvl w:ilvl="5">
       <w:start w:val="1"/>
-      <w:numFmt w:val="decimal"/>
+      <w:numFmt w:val="none"/>
       <w:suff w:val="nothing"/>
       <w:lvlText w:val=""/>
       <w:lvlJc w:val="left"/>
@@ -3634,7 +3631,7 @@
     </w:lvl>
     <w:lvl w:ilvl="6">
       <w:start w:val="1"/>
-      <w:numFmt w:val="decimal"/>
+      <w:numFmt w:val="none"/>
       <w:suff w:val="nothing"/>
       <w:lvlText w:val=""/>
       <w:lvlJc w:val="left"/>
@@ -3647,7 +3644,7 @@
     </w:lvl>
     <w:lvl w:ilvl="7">
       <w:start w:val="1"/>
-      <w:numFmt w:val="decimal"/>
+      <w:numFmt w:val="none"/>
       <w:suff w:val="nothing"/>
       <w:lvlText w:val=""/>
       <w:lvlJc w:val="left"/>
@@ -3660,7 +3657,7 @@
     </w:lvl>
     <w:lvl w:ilvl="8">
       <w:start w:val="1"/>
-      <w:numFmt w:val="decimal"/>
+      <w:numFmt w:val="none"/>
       <w:suff w:val="nothing"/>
       <w:lvlText w:val=""/>
       <w:lvlJc w:val="left"/>
@@ -5296,6 +5293,88 @@
       <w:rFonts w:cs="Wingdings"/>
     </w:rPr>
   </w:style>
+  <w:style w:type="character" w:styleId="ListLabel152">
+    <w:name w:val="ListLabel 152"/>
+    <w:qFormat/>
+    <w:rPr>
+      <w:b/>
+      <w:sz w:val="20"/>
+    </w:rPr>
+  </w:style>
+  <w:style w:type="character" w:styleId="ListLabel153">
+    <w:name w:val="ListLabel 153"/>
+    <w:qFormat/>
+    <w:rPr>
+      <w:b/>
+      <w:sz w:val="20"/>
+    </w:rPr>
+  </w:style>
+  <w:style w:type="character" w:styleId="ListLabel154">
+    <w:name w:val="ListLabel 154"/>
+    <w:qFormat/>
+    <w:rPr>
+      <w:rFonts w:cs="Symbol"/>
+      <w:sz w:val="20"/>
+    </w:rPr>
+  </w:style>
+  <w:style w:type="character" w:styleId="ListLabel155">
+    <w:name w:val="ListLabel 155"/>
+    <w:qFormat/>
+    <w:rPr>
+      <w:rFonts w:cs="Courier New"/>
+    </w:rPr>
+  </w:style>
+  <w:style w:type="character" w:styleId="ListLabel156">
+    <w:name w:val="ListLabel 156"/>
+    <w:qFormat/>
+    <w:rPr>
+      <w:rFonts w:cs="Wingdings"/>
+    </w:rPr>
+  </w:style>
+  <w:style w:type="character" w:styleId="ListLabel157">
+    <w:name w:val="ListLabel 157"/>
+    <w:qFormat/>
+    <w:rPr>
+      <w:rFonts w:cs="Symbol"/>
+      <w:sz w:val="20"/>
+    </w:rPr>
+  </w:style>
+  <w:style w:type="character" w:styleId="ListLabel158">
+    <w:name w:val="ListLabel 158"/>
+    <w:qFormat/>
+    <w:rPr>
+      <w:rFonts w:cs="Courier New"/>
+    </w:rPr>
+  </w:style>
+  <w:style w:type="character" w:styleId="ListLabel159">
+    <w:name w:val="ListLabel 159"/>
+    <w:qFormat/>
+    <w:rPr>
+      <w:rFonts w:cs="Wingdings"/>
+    </w:rPr>
+  </w:style>
+  <w:style w:type="character" w:styleId="ListLabel160">
+    <w:name w:val="ListLabel 160"/>
+    <w:qFormat/>
+    <w:rPr>
+      <w:rFonts w:cs="Symbol"/>
+      <w:sz w:val="20"/>
+    </w:rPr>
+  </w:style>
+  <w:style w:type="character" w:styleId="ListLabel161">
+    <w:name w:val="ListLabel 161"/>
+    <w:qFormat/>
+    <w:rPr>
+      <w:rFonts w:cs="Courier New"/>
+    </w:rPr>
+  </w:style>
+  <w:style w:type="character" w:styleId="ListLabel162">
+    <w:name w:val="ListLabel 162"/>
+    <w:qFormat/>
+    <w:rPr>
+      <w:rFonts w:cs="Wingdings"/>
+    </w:rPr>
+  </w:style>
   <w:style w:type="paragraph" w:styleId="Heading">
     <w:name w:val="Heading"/>
     <w:basedOn w:val="Normal"/>
@@ -5312,7 +5391,7 @@
     </w:rPr>
   </w:style>
   <w:style w:type="paragraph" w:styleId="TextBody">
-    <w:name w:val="Text Body"/>
+    <w:name w:val="Body Text"/>
     <w:basedOn w:val="Normal"/>
     <w:pPr>
       <w:spacing w:lineRule="auto" w:line="288" w:before="0" w:after="140"/>

</xml_diff>